<commit_message>
performance conclusions added on word graph and some nem neural nets added to the code
</commit_message>
<xml_diff>
--- a/speech_recog_techniques.docx
+++ b/speech_recog_techniques.docx
@@ -4,7 +4,7 @@
   <w:body>
     <w:p>
       <w:pPr>
-        <w:pStyle w:val="Heading3"/>
+        <w:pStyle w:val="Ttulo3"/>
         <w:spacing w:before="72" w:beforeAutospacing="0" w:after="0" w:afterAutospacing="0"/>
         <w:rPr>
           <w:rFonts w:ascii="Arial" w:hAnsi="Arial" w:cs="Arial"/>
@@ -134,13 +134,6 @@
           <w:rFonts w:ascii="Times New Roman" w:eastAsia="Times New Roman" w:hAnsi="Times New Roman" w:cs="Times New Roman"/>
           <w:lang w:eastAsia="en-GB"/>
         </w:rPr>
-        <w:fldChar w:fldCharType="separate"/>
-      </w:r>
-      <w:r>
-        <w:rPr>
-          <w:rFonts w:ascii="Times New Roman" w:eastAsia="Times New Roman" w:hAnsi="Times New Roman" w:cs="Times New Roman"/>
-          <w:lang w:eastAsia="en-GB"/>
-        </w:rPr>
         <w:fldChar w:fldCharType="end"/>
       </w:r>
     </w:p>
@@ -226,12 +219,7 @@
     <w:p/>
     <w:p>
       <w:r>
-        <w:t>After a set amou</w:t>
-      </w:r>
-      <w:bookmarkStart w:id="0" w:name="_GoBack"/>
-      <w:bookmarkEnd w:id="0"/>
-      <w:r>
-        <w:t>nt of convolutions and pooling, the final output is put through a fully connected layer, which is a conventional feed forward neural network to output a result.</w:t>
+        <w:t>After a set amount of convolutions and pooling, the final output is put through a fully connected layer, which is a conventional feed forward neural network to output a result.</w:t>
       </w:r>
     </w:p>
     <w:p/>
@@ -287,14 +275,459 @@
     <w:p/>
     <w:p/>
     <w:p>
+      <w:pPr>
+        <w:rPr>
+          <w:rStyle w:val="Hiperligao"/>
+        </w:rPr>
+      </w:pPr>
       <w:hyperlink r:id="rId5" w:history="1">
         <w:r>
           <w:rPr>
-            <w:rStyle w:val="Hyperlink"/>
+            <w:rStyle w:val="Hiperligao"/>
           </w:rPr>
           <w:t>https://github.com/cmaroti/speech_recognition</w:t>
         </w:r>
       </w:hyperlink>
+    </w:p>
+    <w:p>
+      <w:pPr>
+        <w:rPr>
+          <w:rStyle w:val="Hiperligao"/>
+        </w:rPr>
+      </w:pPr>
+    </w:p>
+    <w:p>
+      <w:pPr>
+        <w:rPr>
+          <w:rStyle w:val="Hiperligao"/>
+        </w:rPr>
+      </w:pPr>
+    </w:p>
+    <w:p>
+      <w:pPr>
+        <w:rPr>
+          <w:rStyle w:val="Hiperligao"/>
+          <w:color w:val="auto"/>
+          <w:u w:val="none"/>
+        </w:rPr>
+      </w:pPr>
+      <w:r>
+        <w:rPr>
+          <w:rStyle w:val="Hiperligao"/>
+          <w:color w:val="auto"/>
+          <w:u w:val="none"/>
+        </w:rPr>
+        <w:lastRenderedPageBreak/>
+        <w:t>Neural networks used in this experiment</w:t>
+      </w:r>
+    </w:p>
+    <w:p>
+      <w:pPr>
+        <w:rPr>
+          <w:rStyle w:val="Hiperligao"/>
+          <w:color w:val="auto"/>
+          <w:u w:val="none"/>
+        </w:rPr>
+      </w:pPr>
+    </w:p>
+    <w:p>
+      <w:pPr>
+        <w:rPr>
+          <w:rStyle w:val="Hiperligao"/>
+          <w:color w:val="auto"/>
+          <w:u w:val="none"/>
+        </w:rPr>
+      </w:pPr>
+    </w:p>
+    <w:p>
+      <w:pPr>
+        <w:rPr>
+          <w:rStyle w:val="Hiperligao"/>
+          <w:color w:val="auto"/>
+          <w:u w:val="none"/>
+        </w:rPr>
+      </w:pPr>
+    </w:p>
+    <w:p>
+      <w:pPr>
+        <w:rPr>
+          <w:rStyle w:val="Hiperligao"/>
+          <w:color w:val="auto"/>
+          <w:u w:val="none"/>
+        </w:rPr>
+      </w:pPr>
+      <w:r>
+        <w:rPr>
+          <w:rStyle w:val="Hiperligao"/>
+          <w:color w:val="auto"/>
+          <w:u w:val="none"/>
+        </w:rPr>
+        <w:t>Perceptron</w:t>
+      </w:r>
+    </w:p>
+    <w:p>
+      <w:pPr>
+        <w:rPr>
+          <w:rStyle w:val="Hiperligao"/>
+          <w:color w:val="auto"/>
+          <w:u w:val="none"/>
+        </w:rPr>
+      </w:pPr>
+    </w:p>
+    <w:p>
+      <w:pPr>
+        <w:rPr>
+          <w:rStyle w:val="Hiperligao"/>
+          <w:color w:val="auto"/>
+          <w:u w:val="none"/>
+        </w:rPr>
+      </w:pPr>
+      <w:r>
+        <w:rPr>
+          <w:noProof/>
+        </w:rPr>
+        <w:drawing>
+          <wp:inline distT="0" distB="0" distL="0" distR="0" wp14:anchorId="0AAB401F" wp14:editId="19B750B2">
+            <wp:extent cx="5727700" cy="3065780"/>
+            <wp:effectExtent l="0" t="0" r="6350" b="1270"/>
+            <wp:docPr id="2" name="Imagem 2"/>
+            <wp:cNvGraphicFramePr>
+              <a:graphicFrameLocks xmlns:a="http://schemas.openxmlformats.org/drawingml/2006/main" noChangeAspect="1"/>
+            </wp:cNvGraphicFramePr>
+            <a:graphic xmlns:a="http://schemas.openxmlformats.org/drawingml/2006/main">
+              <a:graphicData uri="http://schemas.openxmlformats.org/drawingml/2006/picture">
+                <pic:pic xmlns:pic="http://schemas.openxmlformats.org/drawingml/2006/picture">
+                  <pic:nvPicPr>
+                    <pic:cNvPr id="1" name=""/>
+                    <pic:cNvPicPr/>
+                  </pic:nvPicPr>
+                  <pic:blipFill>
+                    <a:blip r:embed="rId6"/>
+                    <a:stretch>
+                      <a:fillRect/>
+                    </a:stretch>
+                  </pic:blipFill>
+                  <pic:spPr>
+                    <a:xfrm>
+                      <a:off x="0" y="0"/>
+                      <a:ext cx="5727700" cy="3065780"/>
+                    </a:xfrm>
+                    <a:prstGeom prst="rect">
+                      <a:avLst/>
+                    </a:prstGeom>
+                  </pic:spPr>
+                </pic:pic>
+              </a:graphicData>
+            </a:graphic>
+          </wp:inline>
+        </w:drawing>
+      </w:r>
+    </w:p>
+    <w:p>
+      <w:pPr>
+        <w:rPr>
+          <w:rStyle w:val="Hiperligao"/>
+          <w:color w:val="auto"/>
+          <w:u w:val="none"/>
+        </w:rPr>
+      </w:pPr>
+    </w:p>
+    <w:p>
+      <w:pPr>
+        <w:rPr>
+          <w:rStyle w:val="Hiperligao"/>
+          <w:color w:val="auto"/>
+          <w:u w:val="none"/>
+        </w:rPr>
+      </w:pPr>
+    </w:p>
+    <w:p>
+      <w:pPr>
+        <w:rPr>
+          <w:rStyle w:val="Hiperligao"/>
+          <w:color w:val="auto"/>
+          <w:u w:val="none"/>
+        </w:rPr>
+      </w:pPr>
+    </w:p>
+    <w:p>
+      <w:pPr>
+        <w:rPr>
+          <w:rStyle w:val="Hiperligao"/>
+          <w:color w:val="auto"/>
+          <w:u w:val="none"/>
+        </w:rPr>
+      </w:pPr>
+      <w:r>
+        <w:rPr>
+          <w:rStyle w:val="Hiperligao"/>
+          <w:color w:val="auto"/>
+          <w:u w:val="none"/>
+        </w:rPr>
+        <w:t>2D Convolution</w:t>
+      </w:r>
+    </w:p>
+    <w:p>
+      <w:pPr>
+        <w:rPr>
+          <w:rStyle w:val="Hiperligao"/>
+          <w:color w:val="auto"/>
+          <w:u w:val="none"/>
+        </w:rPr>
+      </w:pPr>
+    </w:p>
+    <w:p>
+      <w:pPr>
+        <w:rPr>
+          <w:rStyle w:val="Hiperligao"/>
+          <w:color w:val="auto"/>
+          <w:u w:val="none"/>
+        </w:rPr>
+      </w:pPr>
+      <w:r>
+        <w:rPr>
+          <w:noProof/>
+        </w:rPr>
+        <w:drawing>
+          <wp:inline distT="0" distB="0" distL="0" distR="0" wp14:anchorId="00F59DC4" wp14:editId="135FCFB6">
+            <wp:extent cx="5727700" cy="3063875"/>
+            <wp:effectExtent l="0" t="0" r="6350" b="3175"/>
+            <wp:docPr id="3" name="Imagem 3"/>
+            <wp:cNvGraphicFramePr>
+              <a:graphicFrameLocks xmlns:a="http://schemas.openxmlformats.org/drawingml/2006/main" noChangeAspect="1"/>
+            </wp:cNvGraphicFramePr>
+            <a:graphic xmlns:a="http://schemas.openxmlformats.org/drawingml/2006/main">
+              <a:graphicData uri="http://schemas.openxmlformats.org/drawingml/2006/picture">
+                <pic:pic xmlns:pic="http://schemas.openxmlformats.org/drawingml/2006/picture">
+                  <pic:nvPicPr>
+                    <pic:cNvPr id="0" name="Picture 1"/>
+                    <pic:cNvPicPr>
+                      <a:picLocks noChangeAspect="1" noChangeArrowheads="1"/>
+                    </pic:cNvPicPr>
+                  </pic:nvPicPr>
+                  <pic:blipFill>
+                    <a:blip r:embed="rId7" cstate="print">
+                      <a:extLst>
+                        <a:ext uri="{28A0092B-C50C-407E-A947-70E740481C1C}">
+                          <a14:useLocalDpi xmlns:a14="http://schemas.microsoft.com/office/drawing/2010/main" val="0"/>
+                        </a:ext>
+                      </a:extLst>
+                    </a:blip>
+                    <a:srcRect/>
+                    <a:stretch>
+                      <a:fillRect/>
+                    </a:stretch>
+                  </pic:blipFill>
+                  <pic:spPr bwMode="auto">
+                    <a:xfrm>
+                      <a:off x="0" y="0"/>
+                      <a:ext cx="5727700" cy="3063875"/>
+                    </a:xfrm>
+                    <a:prstGeom prst="rect">
+                      <a:avLst/>
+                    </a:prstGeom>
+                    <a:noFill/>
+                    <a:ln>
+                      <a:noFill/>
+                    </a:ln>
+                  </pic:spPr>
+                </pic:pic>
+              </a:graphicData>
+            </a:graphic>
+          </wp:inline>
+        </w:drawing>
+      </w:r>
+    </w:p>
+    <w:p>
+      <w:pPr>
+        <w:rPr>
+          <w:rStyle w:val="Hiperligao"/>
+          <w:color w:val="auto"/>
+          <w:u w:val="none"/>
+        </w:rPr>
+      </w:pPr>
+    </w:p>
+    <w:p>
+      <w:pPr>
+        <w:rPr>
+          <w:rStyle w:val="Hiperligao"/>
+          <w:color w:val="auto"/>
+          <w:u w:val="none"/>
+        </w:rPr>
+      </w:pPr>
+    </w:p>
+    <w:p>
+      <w:pPr>
+        <w:rPr>
+          <w:rStyle w:val="Hiperligao"/>
+          <w:color w:val="auto"/>
+          <w:u w:val="none"/>
+        </w:rPr>
+      </w:pPr>
+    </w:p>
+    <w:p>
+      <w:pPr>
+        <w:rPr>
+          <w:rStyle w:val="Hiperligao"/>
+          <w:color w:val="auto"/>
+          <w:u w:val="none"/>
+        </w:rPr>
+      </w:pPr>
+      <w:r>
+        <w:rPr>
+          <w:rStyle w:val="Hiperligao"/>
+          <w:color w:val="auto"/>
+          <w:u w:val="none"/>
+        </w:rPr>
+        <w:lastRenderedPageBreak/>
+        <w:t>LSTM</w:t>
+      </w:r>
+    </w:p>
+    <w:p>
+      <w:pPr>
+        <w:rPr>
+          <w:rStyle w:val="Hiperligao"/>
+          <w:color w:val="auto"/>
+          <w:u w:val="none"/>
+        </w:rPr>
+      </w:pPr>
+    </w:p>
+    <w:p>
+      <w:pPr>
+        <w:rPr>
+          <w:rStyle w:val="Hiperligao"/>
+          <w:color w:val="auto"/>
+          <w:u w:val="none"/>
+        </w:rPr>
+      </w:pPr>
+      <w:r>
+        <w:rPr>
+          <w:noProof/>
+        </w:rPr>
+        <w:drawing>
+          <wp:inline distT="0" distB="0" distL="0" distR="0" wp14:anchorId="1CC437A9" wp14:editId="43143012">
+            <wp:extent cx="5727700" cy="3193415"/>
+            <wp:effectExtent l="0" t="0" r="6350" b="6985"/>
+            <wp:docPr id="5" name="Imagem 5"/>
+            <wp:cNvGraphicFramePr>
+              <a:graphicFrameLocks xmlns:a="http://schemas.openxmlformats.org/drawingml/2006/main" noChangeAspect="1"/>
+            </wp:cNvGraphicFramePr>
+            <a:graphic xmlns:a="http://schemas.openxmlformats.org/drawingml/2006/main">
+              <a:graphicData uri="http://schemas.openxmlformats.org/drawingml/2006/picture">
+                <pic:pic xmlns:pic="http://schemas.openxmlformats.org/drawingml/2006/picture">
+                  <pic:nvPicPr>
+                    <pic:cNvPr id="1" name=""/>
+                    <pic:cNvPicPr/>
+                  </pic:nvPicPr>
+                  <pic:blipFill>
+                    <a:blip r:embed="rId8"/>
+                    <a:stretch>
+                      <a:fillRect/>
+                    </a:stretch>
+                  </pic:blipFill>
+                  <pic:spPr>
+                    <a:xfrm>
+                      <a:off x="0" y="0"/>
+                      <a:ext cx="5727700" cy="3193415"/>
+                    </a:xfrm>
+                    <a:prstGeom prst="rect">
+                      <a:avLst/>
+                    </a:prstGeom>
+                  </pic:spPr>
+                </pic:pic>
+              </a:graphicData>
+            </a:graphic>
+          </wp:inline>
+        </w:drawing>
+      </w:r>
+    </w:p>
+    <w:p>
+      <w:pPr>
+        <w:rPr>
+          <w:rStyle w:val="Hiperligao"/>
+          <w:color w:val="auto"/>
+          <w:u w:val="none"/>
+        </w:rPr>
+      </w:pPr>
+      <w:bookmarkStart w:id="0" w:name="_GoBack"/>
+      <w:bookmarkEnd w:id="0"/>
+    </w:p>
+    <w:p>
+      <w:pPr>
+        <w:rPr>
+          <w:rStyle w:val="Hiperligao"/>
+          <w:color w:val="auto"/>
+          <w:u w:val="none"/>
+        </w:rPr>
+      </w:pPr>
+    </w:p>
+    <w:p>
+      <w:pPr>
+        <w:rPr>
+          <w:rStyle w:val="Hiperligao"/>
+          <w:color w:val="auto"/>
+          <w:u w:val="none"/>
+        </w:rPr>
+      </w:pPr>
+      <w:r>
+        <w:rPr>
+          <w:rStyle w:val="Hiperligao"/>
+          <w:color w:val="auto"/>
+          <w:u w:val="none"/>
+        </w:rPr>
+        <w:t>Performance Conclusions</w:t>
+      </w:r>
+    </w:p>
+    <w:p>
+      <w:pPr>
+        <w:rPr>
+          <w:rStyle w:val="Hiperligao"/>
+          <w:color w:val="auto"/>
+          <w:u w:val="none"/>
+        </w:rPr>
+      </w:pPr>
+    </w:p>
+    <w:p>
+      <w:r>
+        <w:rPr>
+          <w:noProof/>
+        </w:rPr>
+        <w:drawing>
+          <wp:inline distT="0" distB="0" distL="0" distR="0" wp14:anchorId="7CD80E43" wp14:editId="07A82E1C">
+            <wp:extent cx="3790950" cy="1971675"/>
+            <wp:effectExtent l="0" t="0" r="0" b="9525"/>
+            <wp:docPr id="4" name="Imagem 4"/>
+            <wp:cNvGraphicFramePr>
+              <a:graphicFrameLocks xmlns:a="http://schemas.openxmlformats.org/drawingml/2006/main" noChangeAspect="1"/>
+            </wp:cNvGraphicFramePr>
+            <a:graphic xmlns:a="http://schemas.openxmlformats.org/drawingml/2006/main">
+              <a:graphicData uri="http://schemas.openxmlformats.org/drawingml/2006/picture">
+                <pic:pic xmlns:pic="http://schemas.openxmlformats.org/drawingml/2006/picture">
+                  <pic:nvPicPr>
+                    <pic:cNvPr id="1" name=""/>
+                    <pic:cNvPicPr/>
+                  </pic:nvPicPr>
+                  <pic:blipFill>
+                    <a:blip r:embed="rId9"/>
+                    <a:stretch>
+                      <a:fillRect/>
+                    </a:stretch>
+                  </pic:blipFill>
+                  <pic:spPr>
+                    <a:xfrm>
+                      <a:off x="0" y="0"/>
+                      <a:ext cx="3790950" cy="1971675"/>
+                    </a:xfrm>
+                    <a:prstGeom prst="rect">
+                      <a:avLst/>
+                    </a:prstGeom>
+                  </pic:spPr>
+                </pic:pic>
+              </a:graphicData>
+            </a:graphic>
+          </wp:inline>
+        </w:drawing>
+      </w:r>
     </w:p>
     <w:sectPr>
       <w:pgSz w:w="11900" w:h="16840"/>
@@ -701,10 +1134,10 @@
     <w:name w:val="Normal"/>
     <w:qFormat/>
   </w:style>
-  <w:style w:type="paragraph" w:styleId="Heading3">
+  <w:style w:type="paragraph" w:styleId="Ttulo3">
     <w:name w:val="heading 3"/>
     <w:basedOn w:val="Normal"/>
-    <w:link w:val="Heading3Char"/>
+    <w:link w:val="Ttulo3Carter"/>
     <w:uiPriority w:val="9"/>
     <w:qFormat/>
     <w:rsid w:val="00FF68D3"/>
@@ -721,13 +1154,13 @@
       <w:lang w:eastAsia="en-GB"/>
     </w:rPr>
   </w:style>
-  <w:style w:type="character" w:default="1" w:styleId="DefaultParagraphFont">
+  <w:style w:type="character" w:default="1" w:styleId="Tipodeletrapredefinidodopargrafo">
     <w:name w:val="Default Paragraph Font"/>
     <w:uiPriority w:val="1"/>
     <w:semiHidden/>
     <w:unhideWhenUsed/>
   </w:style>
-  <w:style w:type="table" w:default="1" w:styleId="TableNormal">
+  <w:style w:type="table" w:default="1" w:styleId="Tabelanormal">
     <w:name w:val="Normal Table"/>
     <w:uiPriority w:val="99"/>
     <w:semiHidden/>
@@ -742,16 +1175,16 @@
       </w:tblCellMar>
     </w:tblPr>
   </w:style>
-  <w:style w:type="numbering" w:default="1" w:styleId="NoList">
+  <w:style w:type="numbering" w:default="1" w:styleId="Semlista">
     <w:name w:val="No List"/>
     <w:uiPriority w:val="99"/>
     <w:semiHidden/>
     <w:unhideWhenUsed/>
   </w:style>
-  <w:style w:type="character" w:customStyle="1" w:styleId="Heading3Char">
-    <w:name w:val="Heading 3 Char"/>
-    <w:basedOn w:val="DefaultParagraphFont"/>
-    <w:link w:val="Heading3"/>
+  <w:style w:type="character" w:customStyle="1" w:styleId="Ttulo3Carter">
+    <w:name w:val="Título 3 Caráter"/>
+    <w:basedOn w:val="Tipodeletrapredefinidodopargrafo"/>
+    <w:link w:val="Ttulo3"/>
     <w:uiPriority w:val="9"/>
     <w:rsid w:val="00FF68D3"/>
     <w:rPr>
@@ -765,12 +1198,12 @@
   </w:style>
   <w:style w:type="character" w:customStyle="1" w:styleId="mw-headline">
     <w:name w:val="mw-headline"/>
-    <w:basedOn w:val="DefaultParagraphFont"/>
+    <w:basedOn w:val="Tipodeletrapredefinidodopargrafo"/>
     <w:rsid w:val="00FF68D3"/>
   </w:style>
-  <w:style w:type="character" w:styleId="Hyperlink">
+  <w:style w:type="character" w:styleId="Hiperligao">
     <w:name w:val="Hyperlink"/>
-    <w:basedOn w:val="DefaultParagraphFont"/>
+    <w:basedOn w:val="Tipodeletrapredefinidodopargrafo"/>
     <w:uiPriority w:val="99"/>
     <w:unhideWhenUsed/>
     <w:rsid w:val="00F14AAF"/>
@@ -779,9 +1212,9 @@
       <w:u w:val="single"/>
     </w:rPr>
   </w:style>
-  <w:style w:type="character" w:styleId="UnresolvedMention">
+  <w:style w:type="character" w:styleId="MenoNoResolvida">
     <w:name w:val="Unresolved Mention"/>
-    <w:basedOn w:val="DefaultParagraphFont"/>
+    <w:basedOn w:val="Tipodeletrapredefinidodopargrafo"/>
     <w:uiPriority w:val="99"/>
     <w:semiHidden/>
     <w:unhideWhenUsed/>

</xml_diff>